<commit_message>
Fixed my styles. stop file is log for some reason
</commit_message>
<xml_diff>
--- a/Documents/UseCase-N.docx
+++ b/Documents/UseCase-N.docx
@@ -5,459 +5,89 @@
     <w:p>
       <w:pPr>
         <w:rPr>
-          <w:rFonts w:ascii="Helvetica" w:hAnsi="Helvetica" w:cs="Helvetica"/>
+          <w:rFonts w:cs="Helvetica"/>
           <w:b/>
           <w:color w:val="373E4D"/>
-          <w:sz w:val="18"/>
-          <w:szCs w:val="18"/>
-          <w:shd w:val="clear" w:color="auto" w:fill="FEFEFE"/>
-        </w:rPr>
-      </w:pPr>
-      <w:r>
-        <w:rPr>
-          <w:rFonts w:ascii="Helvetica" w:hAnsi="Helvetica" w:cs="Helvetica"/>
+          <w:u w:val="single"/>
+          <w:shd w:val="clear" w:color="auto" w:fill="FEFEFE"/>
+        </w:rPr>
+      </w:pPr>
+      <w:r>
+        <w:rPr>
+          <w:rFonts w:cs="Helvetica"/>
           <w:b/>
           <w:color w:val="373E4D"/>
-          <w:sz w:val="18"/>
-          <w:szCs w:val="18"/>
-          <w:shd w:val="clear" w:color="auto" w:fill="FEFEFE"/>
-        </w:rPr>
-        <w:t>To connect adjustable splitter</w:t>
-      </w:r>
-    </w:p>
-    <w:p>
-      <w:pPr>
-        <w:rPr>
-          <w:rFonts w:ascii="Helvetica" w:hAnsi="Helvetica" w:cs="Helvetica"/>
-          <w:color w:val="373E4D"/>
-          <w:sz w:val="18"/>
-          <w:szCs w:val="18"/>
-          <w:shd w:val="clear" w:color="auto" w:fill="FEFEFE"/>
-        </w:rPr>
-      </w:pPr>
-      <w:r>
-        <w:rPr>
-          <w:rFonts w:ascii="Helvetica" w:hAnsi="Helvetica" w:cs="Helvetica"/>
-          <w:color w:val="373E4D"/>
-          <w:sz w:val="18"/>
-          <w:szCs w:val="18"/>
-          <w:shd w:val="clear" w:color="auto" w:fill="FEFEFE"/>
-        </w:rPr>
-        <w:t>Goal: Sea level</w:t>
-      </w:r>
-    </w:p>
-    <w:p>
-      <w:pPr>
-        <w:pStyle w:val="ListParagraph"/>
-        <w:numPr>
-          <w:ilvl w:val="0"/>
-          <w:numId w:val="3"/>
-        </w:numPr>
-        <w:rPr>
-          <w:rFonts w:ascii="Helvetica" w:hAnsi="Helvetica" w:cs="Helvetica"/>
-          <w:color w:val="373E4D"/>
-          <w:sz w:val="18"/>
-          <w:szCs w:val="18"/>
-          <w:shd w:val="clear" w:color="auto" w:fill="FEFEFE"/>
-        </w:rPr>
-      </w:pPr>
-      <w:r>
-        <w:rPr>
-          <w:rFonts w:ascii="Helvetica" w:hAnsi="Helvetica" w:cs="Helvetica"/>
-          <w:color w:val="373E4D"/>
-          <w:sz w:val="18"/>
-          <w:szCs w:val="18"/>
-          <w:shd w:val="clear" w:color="auto" w:fill="FEFEFE"/>
-        </w:rPr>
-        <w:t>User selects line drawing tool</w:t>
-      </w:r>
-    </w:p>
-    <w:p>
-      <w:pPr>
-        <w:pStyle w:val="ListParagraph"/>
-        <w:numPr>
-          <w:ilvl w:val="0"/>
-          <w:numId w:val="3"/>
-        </w:numPr>
-        <w:rPr>
-          <w:rFonts w:ascii="Helvetica" w:hAnsi="Helvetica" w:cs="Helvetica"/>
-          <w:color w:val="373E4D"/>
-          <w:sz w:val="18"/>
-          <w:szCs w:val="18"/>
-          <w:shd w:val="clear" w:color="auto" w:fill="FEFEFE"/>
-        </w:rPr>
-      </w:pPr>
-      <w:r>
-        <w:rPr>
-          <w:rFonts w:ascii="Helvetica" w:hAnsi="Helvetica" w:cs="Helvetica"/>
-          <w:color w:val="373E4D"/>
-          <w:sz w:val="18"/>
-          <w:szCs w:val="18"/>
-          <w:shd w:val="clear" w:color="auto" w:fill="FEFEFE"/>
-        </w:rPr>
-        <w:t>User connects element to entrance of combine flow</w:t>
-      </w:r>
-    </w:p>
-    <w:p>
-      <w:pPr>
-        <w:pStyle w:val="ListParagraph"/>
-        <w:numPr>
-          <w:ilvl w:val="0"/>
-          <w:numId w:val="3"/>
-        </w:numPr>
-        <w:rPr>
-          <w:rFonts w:ascii="Helvetica" w:hAnsi="Helvetica" w:cs="Helvetica"/>
-          <w:color w:val="373E4D"/>
-          <w:sz w:val="18"/>
-          <w:szCs w:val="18"/>
-          <w:shd w:val="clear" w:color="auto" w:fill="FEFEFE"/>
-        </w:rPr>
-      </w:pPr>
-      <w:r>
-        <w:rPr>
-          <w:rFonts w:ascii="Helvetica" w:hAnsi="Helvetica" w:cs="Helvetica"/>
-          <w:color w:val="373E4D"/>
-          <w:sz w:val="18"/>
-          <w:szCs w:val="18"/>
-          <w:shd w:val="clear" w:color="auto" w:fill="FEFEFE"/>
-        </w:rPr>
-        <w:t>System draws lines</w:t>
-      </w:r>
-    </w:p>
-    <w:p>
-      <w:pPr>
-        <w:pStyle w:val="ListParagraph"/>
-        <w:numPr>
-          <w:ilvl w:val="0"/>
-          <w:numId w:val="3"/>
-        </w:numPr>
-        <w:rPr>
-          <w:rFonts w:ascii="Helvetica" w:hAnsi="Helvetica" w:cs="Helvetica"/>
-          <w:color w:val="373E4D"/>
-          <w:sz w:val="18"/>
-          <w:szCs w:val="18"/>
-          <w:shd w:val="clear" w:color="auto" w:fill="FEFEFE"/>
-        </w:rPr>
-      </w:pPr>
-      <w:r>
-        <w:rPr>
-          <w:rFonts w:ascii="Helvetica" w:hAnsi="Helvetica" w:cs="Helvetica"/>
-          <w:color w:val="373E4D"/>
-          <w:sz w:val="18"/>
-          <w:szCs w:val="18"/>
-          <w:shd w:val="clear" w:color="auto" w:fill="FEFEFE"/>
-        </w:rPr>
-        <w:t>User connects</w:t>
-      </w:r>
-      <w:r>
-        <w:rPr>
-          <w:rFonts w:ascii="Helvetica" w:hAnsi="Helvetica" w:cs="Helvetica"/>
-          <w:color w:val="373E4D"/>
-          <w:sz w:val="18"/>
-          <w:szCs w:val="18"/>
-          <w:shd w:val="clear" w:color="auto" w:fill="FEFEFE"/>
-        </w:rPr>
-        <w:t xml:space="preserve"> with line</w:t>
-      </w:r>
-      <w:r>
-        <w:rPr>
-          <w:rFonts w:ascii="Helvetica" w:hAnsi="Helvetica" w:cs="Helvetica"/>
-          <w:color w:val="373E4D"/>
-          <w:sz w:val="18"/>
-          <w:szCs w:val="18"/>
-          <w:shd w:val="clear" w:color="auto" w:fill="FEFEFE"/>
-        </w:rPr>
-        <w:t xml:space="preserve"> combine flow to next element</w:t>
-      </w:r>
-    </w:p>
-    <w:p>
-      <w:pPr>
-        <w:pStyle w:val="ListParagraph"/>
-        <w:numPr>
-          <w:ilvl w:val="0"/>
-          <w:numId w:val="3"/>
-        </w:numPr>
-        <w:rPr>
-          <w:rFonts w:ascii="Helvetica" w:hAnsi="Helvetica" w:cs="Helvetica"/>
-          <w:color w:val="373E4D"/>
-          <w:sz w:val="18"/>
-          <w:szCs w:val="18"/>
-          <w:shd w:val="clear" w:color="auto" w:fill="FEFEFE"/>
-        </w:rPr>
-      </w:pPr>
-      <w:r>
-        <w:rPr>
-          <w:rFonts w:ascii="Helvetica" w:hAnsi="Helvetica" w:cs="Helvetica"/>
-          <w:color w:val="373E4D"/>
-          <w:sz w:val="18"/>
-          <w:szCs w:val="18"/>
-          <w:shd w:val="clear" w:color="auto" w:fill="FEFEFE"/>
-        </w:rPr>
-        <w:t>System draws line and shows flow output number</w:t>
-      </w:r>
-    </w:p>
-    <w:p>
-      <w:pPr>
-        <w:rPr>
-          <w:rFonts w:ascii="Helvetica" w:hAnsi="Helvetica" w:cs="Helvetica"/>
-          <w:color w:val="373E4D"/>
-          <w:sz w:val="18"/>
-          <w:szCs w:val="18"/>
-          <w:shd w:val="clear" w:color="auto" w:fill="FEFEFE"/>
-        </w:rPr>
-      </w:pPr>
-    </w:p>
-    <w:p>
-      <w:pPr>
-        <w:rPr>
-          <w:rFonts w:ascii="Helvetica" w:hAnsi="Helvetica" w:cs="Helvetica"/>
-          <w:color w:val="373E4D"/>
-          <w:sz w:val="18"/>
-          <w:szCs w:val="18"/>
-          <w:shd w:val="clear" w:color="auto" w:fill="FEFEFE"/>
-        </w:rPr>
-      </w:pPr>
-      <w:r>
-        <w:rPr>
-          <w:rFonts w:ascii="Helvetica" w:hAnsi="Helvetica" w:cs="Helvetica"/>
-          <w:color w:val="373E4D"/>
-          <w:sz w:val="18"/>
-          <w:szCs w:val="18"/>
-          <w:shd w:val="clear" w:color="auto" w:fill="FEFEFE"/>
-        </w:rPr>
-        <w:t>Ext:</w:t>
-      </w:r>
-    </w:p>
-    <w:p>
-      <w:pPr>
-        <w:rPr>
-          <w:rFonts w:ascii="Helvetica" w:hAnsi="Helvetica" w:cs="Helvetica"/>
-          <w:color w:val="373E4D"/>
-          <w:sz w:val="18"/>
-          <w:szCs w:val="18"/>
-          <w:shd w:val="clear" w:color="auto" w:fill="FEFEFE"/>
-        </w:rPr>
-      </w:pPr>
-      <w:r>
-        <w:rPr>
-          <w:rFonts w:ascii="Helvetica" w:hAnsi="Helvetica" w:cs="Helvetica"/>
-          <w:color w:val="373E4D"/>
-          <w:sz w:val="18"/>
-          <w:szCs w:val="18"/>
-          <w:shd w:val="clear" w:color="auto" w:fill="FEFEFE"/>
-        </w:rPr>
-        <w:t>2.1 User connects more than the limit of entrances</w:t>
-      </w:r>
-    </w:p>
-    <w:p>
-      <w:pPr>
-        <w:rPr>
-          <w:rFonts w:ascii="Helvetica" w:hAnsi="Helvetica" w:cs="Helvetica"/>
-          <w:color w:val="373E4D"/>
-          <w:sz w:val="18"/>
-          <w:szCs w:val="18"/>
-          <w:shd w:val="clear" w:color="auto" w:fill="FEFEFE"/>
-        </w:rPr>
-      </w:pPr>
-      <w:r>
-        <w:rPr>
-          <w:rFonts w:ascii="Helvetica" w:hAnsi="Helvetica" w:cs="Helvetica"/>
-          <w:color w:val="373E4D"/>
-          <w:sz w:val="18"/>
-          <w:szCs w:val="18"/>
-          <w:shd w:val="clear" w:color="auto" w:fill="FEFEFE"/>
-        </w:rPr>
-        <w:tab/>
-        <w:t>a) Message is shown that the user cannot connect any more to that connection.</w:t>
-      </w:r>
-    </w:p>
-    <w:p>
-      <w:pPr>
-        <w:rPr>
-          <w:rFonts w:ascii="Helvetica" w:hAnsi="Helvetica" w:cs="Helvetica"/>
-          <w:color w:val="373E4D"/>
-          <w:sz w:val="18"/>
-          <w:szCs w:val="18"/>
-          <w:shd w:val="clear" w:color="auto" w:fill="FEFEFE"/>
-        </w:rPr>
-      </w:pPr>
-      <w:r>
-        <w:rPr>
-          <w:rFonts w:ascii="Helvetica" w:hAnsi="Helvetica" w:cs="Helvetica"/>
-          <w:color w:val="373E4D"/>
-          <w:sz w:val="18"/>
-          <w:szCs w:val="18"/>
-          <w:shd w:val="clear" w:color="auto" w:fill="FEFEFE"/>
-        </w:rPr>
-        <w:t>4.1 User specifies an invalid sink</w:t>
-      </w:r>
-    </w:p>
-    <w:p>
-      <w:pPr>
-        <w:rPr>
-          <w:rFonts w:ascii="Helvetica" w:hAnsi="Helvetica" w:cs="Helvetica"/>
-          <w:color w:val="373E4D"/>
-          <w:sz w:val="18"/>
-          <w:szCs w:val="18"/>
-          <w:shd w:val="clear" w:color="auto" w:fill="FEFEFE"/>
-        </w:rPr>
-      </w:pPr>
-      <w:r>
-        <w:rPr>
-          <w:rFonts w:ascii="Helvetica" w:hAnsi="Helvetica" w:cs="Helvetica"/>
-          <w:color w:val="373E4D"/>
-          <w:sz w:val="18"/>
-          <w:szCs w:val="18"/>
-          <w:shd w:val="clear" w:color="auto" w:fill="FEFEFE"/>
-        </w:rPr>
-        <w:tab/>
-        <w:t>a) Message is shown informing the user. MSS returns to 9 or ends.</w:t>
-      </w:r>
-    </w:p>
-    <w:p>
-      <w:pPr>
-        <w:rPr>
-          <w:rFonts w:ascii="Helvetica" w:hAnsi="Helvetica" w:cs="Helvetica"/>
-          <w:color w:val="373E4D"/>
-          <w:sz w:val="18"/>
-          <w:szCs w:val="18"/>
-          <w:shd w:val="clear" w:color="auto" w:fill="FEFEFE"/>
-        </w:rPr>
-      </w:pPr>
-    </w:p>
-    <w:p>
-      <w:pPr>
-        <w:rPr>
-          <w:rFonts w:ascii="Helvetica" w:hAnsi="Helvetica" w:cs="Helvetica"/>
-          <w:b/>
-          <w:color w:val="373E4D"/>
-          <w:sz w:val="18"/>
-          <w:szCs w:val="18"/>
-          <w:shd w:val="clear" w:color="auto" w:fill="FEFEFE"/>
-        </w:rPr>
-      </w:pPr>
-      <w:r>
-        <w:rPr>
-          <w:rFonts w:ascii="Helvetica" w:hAnsi="Helvetica" w:cs="Helvetica"/>
-          <w:b/>
-          <w:color w:val="373E4D"/>
-          <w:sz w:val="18"/>
-          <w:szCs w:val="18"/>
+          <w:u w:val="single"/>
           <w:shd w:val="clear" w:color="auto" w:fill="FEFEFE"/>
         </w:rPr>
         <w:t>To clear the grid</w:t>
       </w:r>
     </w:p>
     <w:p>
-      <w:pPr>
-        <w:rPr>
-          <w:rFonts w:ascii="Helvetica" w:hAnsi="Helvetica" w:cs="Helvetica"/>
-          <w:color w:val="373E4D"/>
-          <w:sz w:val="18"/>
-          <w:szCs w:val="18"/>
-          <w:shd w:val="clear" w:color="auto" w:fill="FEFEFE"/>
-        </w:rPr>
-      </w:pPr>
-      <w:r>
-        <w:rPr>
-          <w:rFonts w:ascii="Helvetica" w:hAnsi="Helvetica" w:cs="Helvetica"/>
-          <w:color w:val="373E4D"/>
-          <w:sz w:val="18"/>
-          <w:szCs w:val="18"/>
-          <w:shd w:val="clear" w:color="auto" w:fill="FEFEFE"/>
-        </w:rPr>
-        <w:t xml:space="preserve">Goal: </w:t>
-      </w:r>
-      <w:r>
-        <w:rPr>
-          <w:rFonts w:ascii="Helvetica" w:hAnsi="Helvetica" w:cs="Helvetica"/>
-          <w:color w:val="373E4D"/>
-          <w:sz w:val="18"/>
-          <w:szCs w:val="18"/>
-          <w:shd w:val="clear" w:color="auto" w:fill="FEFEFE"/>
-        </w:rPr>
-        <w:t>Sea level</w:t>
-      </w:r>
-    </w:p>
-    <w:p>
-      <w:pPr>
-        <w:rPr>
-          <w:rFonts w:ascii="Helvetica" w:hAnsi="Helvetica" w:cs="Helvetica"/>
-          <w:color w:val="373E4D"/>
-          <w:sz w:val="18"/>
-          <w:szCs w:val="18"/>
-          <w:shd w:val="clear" w:color="auto" w:fill="FEFEFE"/>
-        </w:rPr>
-      </w:pPr>
-      <w:r>
-        <w:rPr>
-          <w:rFonts w:ascii="Helvetica" w:hAnsi="Helvetica" w:cs="Helvetica"/>
-          <w:color w:val="373E4D"/>
-          <w:sz w:val="18"/>
-          <w:szCs w:val="18"/>
-          <w:shd w:val="clear" w:color="auto" w:fill="FEFEFE"/>
+      <w:r>
+        <w:t>Goal level: Sea level</w:t>
+      </w:r>
+    </w:p>
+    <w:p>
+      <w:r>
+        <w:rPr>
+          <w:u w:val="single"/>
+        </w:rPr>
+        <w:t>Pre:</w:t>
+      </w:r>
+      <w:r>
+        <w:rPr>
+          <w:u w:val="single"/>
+        </w:rPr>
+        <w:t xml:space="preserve"> </w:t>
+      </w:r>
+      <w:r>
+        <w:rPr>
+          <w:u w:val="single"/>
+        </w:rPr>
+        <w:t>There are some elements on the grid</w:t>
+      </w:r>
+      <w:r>
+        <w:t xml:space="preserve"> </w:t>
+      </w:r>
+    </w:p>
+    <w:p>
+      <w:pPr>
+        <w:rPr>
+          <w:u w:val="single"/>
+        </w:rPr>
+      </w:pPr>
+      <w:r>
+        <w:rPr>
+          <w:u w:val="single"/>
         </w:rPr>
         <w:t>Actor: User</w:t>
       </w:r>
     </w:p>
     <w:p>
-      <w:pPr>
-        <w:rPr>
-          <w:rFonts w:ascii="Helvetica" w:hAnsi="Helvetica" w:cs="Helvetica"/>
-          <w:color w:val="373E4D"/>
-          <w:sz w:val="18"/>
-          <w:szCs w:val="18"/>
-          <w:shd w:val="clear" w:color="auto" w:fill="FEFEFE"/>
-        </w:rPr>
-      </w:pPr>
-      <w:r>
-        <w:rPr>
-          <w:rFonts w:ascii="Helvetica" w:hAnsi="Helvetica" w:cs="Helvetica"/>
-          <w:color w:val="373E4D"/>
-          <w:sz w:val="18"/>
-          <w:szCs w:val="18"/>
-          <w:shd w:val="clear" w:color="auto" w:fill="FEFEFE"/>
-        </w:rPr>
-        <w:t xml:space="preserve">Pre: there are some elements on the grid </w:t>
-      </w:r>
-    </w:p>
-    <w:p>
-      <w:pPr>
-        <w:rPr>
-          <w:rFonts w:ascii="Helvetica" w:hAnsi="Helvetica" w:cs="Helvetica"/>
-          <w:color w:val="373E4D"/>
-          <w:sz w:val="18"/>
-          <w:szCs w:val="18"/>
-          <w:shd w:val="clear" w:color="auto" w:fill="FEFEFE"/>
-        </w:rPr>
-      </w:pPr>
-      <w:r>
-        <w:rPr>
-          <w:rFonts w:ascii="Helvetica" w:hAnsi="Helvetica" w:cs="Helvetica"/>
-          <w:color w:val="373E4D"/>
-          <w:sz w:val="18"/>
-          <w:szCs w:val="18"/>
-          <w:shd w:val="clear" w:color="auto" w:fill="FEFEFE"/>
-        </w:rPr>
-        <w:t xml:space="preserve">MSS: </w:t>
-      </w:r>
-    </w:p>
-    <w:p>
-      <w:pPr>
-        <w:rPr>
-          <w:rFonts w:ascii="Helvetica" w:hAnsi="Helvetica" w:cs="Helvetica"/>
-          <w:color w:val="373E4D"/>
-          <w:sz w:val="18"/>
-          <w:szCs w:val="18"/>
-          <w:shd w:val="clear" w:color="auto" w:fill="FEFEFE"/>
-        </w:rPr>
-      </w:pPr>
-      <w:r>
-        <w:rPr>
-          <w:rFonts w:ascii="Helvetica" w:hAnsi="Helvetica" w:cs="Helvetica"/>
-          <w:color w:val="373E4D"/>
-          <w:sz w:val="18"/>
-          <w:szCs w:val="18"/>
+      <w:bookmarkStart w:id="0" w:name="_GoBack"/>
+      <w:bookmarkEnd w:id="0"/>
+    </w:p>
+    <w:p>
+      <w:r>
+        <w:rPr>
+          <w:u w:val="single"/>
+        </w:rPr>
+        <w:t>Main Success Scenario:</w:t>
+      </w:r>
+    </w:p>
+    <w:p>
+      <w:pPr>
+        <w:rPr>
+          <w:rFonts w:cs="Helvetica"/>
+          <w:color w:val="373E4D"/>
+          <w:shd w:val="clear" w:color="auto" w:fill="FEFEFE"/>
+        </w:rPr>
+      </w:pPr>
+      <w:r>
+        <w:rPr>
+          <w:rFonts w:cs="Helvetica"/>
+          <w:color w:val="373E4D"/>
           <w:shd w:val="clear" w:color="auto" w:fill="FEFEFE"/>
         </w:rPr>
         <w:t xml:space="preserve">1. User opens menu </w:t>
@@ -466,19 +96,15 @@
     <w:p>
       <w:pPr>
         <w:rPr>
-          <w:rFonts w:ascii="Helvetica" w:hAnsi="Helvetica" w:cs="Helvetica"/>
-          <w:color w:val="373E4D"/>
-          <w:sz w:val="18"/>
-          <w:szCs w:val="18"/>
-          <w:shd w:val="clear" w:color="auto" w:fill="FEFEFE"/>
-        </w:rPr>
-      </w:pPr>
-      <w:r>
-        <w:rPr>
-          <w:rFonts w:ascii="Helvetica" w:hAnsi="Helvetica" w:cs="Helvetica"/>
-          <w:color w:val="373E4D"/>
-          <w:sz w:val="18"/>
-          <w:szCs w:val="18"/>
+          <w:rFonts w:cs="Helvetica"/>
+          <w:color w:val="373E4D"/>
+          <w:shd w:val="clear" w:color="auto" w:fill="FEFEFE"/>
+        </w:rPr>
+      </w:pPr>
+      <w:r>
+        <w:rPr>
+          <w:rFonts w:cs="Helvetica"/>
+          <w:color w:val="373E4D"/>
           <w:shd w:val="clear" w:color="auto" w:fill="FEFEFE"/>
         </w:rPr>
         <w:t>2. User clicks on clear</w:t>
@@ -487,19 +113,15 @@
     <w:p>
       <w:pPr>
         <w:rPr>
-          <w:rFonts w:ascii="Helvetica" w:hAnsi="Helvetica" w:cs="Helvetica"/>
-          <w:color w:val="373E4D"/>
-          <w:sz w:val="18"/>
-          <w:szCs w:val="18"/>
-          <w:shd w:val="clear" w:color="auto" w:fill="FEFEFE"/>
-        </w:rPr>
-      </w:pPr>
-      <w:r>
-        <w:rPr>
-          <w:rFonts w:ascii="Helvetica" w:hAnsi="Helvetica" w:cs="Helvetica"/>
-          <w:color w:val="373E4D"/>
-          <w:sz w:val="18"/>
-          <w:szCs w:val="18"/>
+          <w:rFonts w:cs="Helvetica"/>
+          <w:color w:val="373E4D"/>
+          <w:shd w:val="clear" w:color="auto" w:fill="FEFEFE"/>
+        </w:rPr>
+      </w:pPr>
+      <w:r>
+        <w:rPr>
+          <w:rFonts w:cs="Helvetica"/>
+          <w:color w:val="373E4D"/>
           <w:shd w:val="clear" w:color="auto" w:fill="FEFEFE"/>
         </w:rPr>
         <w:t xml:space="preserve">3. System clears the grid </w:t>
@@ -508,40 +130,43 @@
     <w:p>
       <w:pPr>
         <w:rPr>
-          <w:rFonts w:ascii="Helvetica" w:hAnsi="Helvetica" w:cs="Helvetica"/>
-          <w:color w:val="373E4D"/>
-          <w:sz w:val="18"/>
-          <w:szCs w:val="18"/>
-          <w:shd w:val="clear" w:color="auto" w:fill="FEFEFE"/>
-        </w:rPr>
-      </w:pPr>
-      <w:r>
-        <w:rPr>
-          <w:rFonts w:ascii="Helvetica" w:hAnsi="Helvetica" w:cs="Helvetica"/>
-          <w:color w:val="373E4D"/>
-          <w:sz w:val="18"/>
-          <w:szCs w:val="18"/>
-          <w:shd w:val="clear" w:color="auto" w:fill="FEFEFE"/>
-        </w:rPr>
-        <w:t>Ext:</w:t>
-      </w:r>
-    </w:p>
-    <w:p>
-      <w:pPr>
-        <w:rPr>
-          <w:rFonts w:ascii="Helvetica" w:hAnsi="Helvetica" w:cs="Helvetica"/>
-          <w:color w:val="373E4D"/>
-          <w:sz w:val="18"/>
-          <w:szCs w:val="18"/>
-          <w:shd w:val="clear" w:color="auto" w:fill="FEFEFE"/>
-        </w:rPr>
-      </w:pPr>
-      <w:r>
-        <w:rPr>
-          <w:rFonts w:ascii="Helvetica" w:hAnsi="Helvetica" w:cs="Helvetica"/>
-          <w:color w:val="373E4D"/>
-          <w:sz w:val="18"/>
-          <w:szCs w:val="18"/>
+          <w:rFonts w:cs="Helvetica"/>
+          <w:color w:val="373E4D"/>
+          <w:u w:val="single"/>
+          <w:shd w:val="clear" w:color="auto" w:fill="FEFEFE"/>
+        </w:rPr>
+      </w:pPr>
+      <w:r>
+        <w:rPr>
+          <w:rFonts w:cs="Helvetica"/>
+          <w:color w:val="373E4D"/>
+          <w:u w:val="single"/>
+          <w:shd w:val="clear" w:color="auto" w:fill="FEFEFE"/>
+        </w:rPr>
+        <w:t>Extensions</w:t>
+      </w:r>
+      <w:r>
+        <w:rPr>
+          <w:rFonts w:cs="Helvetica"/>
+          <w:color w:val="373E4D"/>
+          <w:u w:val="single"/>
+          <w:shd w:val="clear" w:color="auto" w:fill="FEFEFE"/>
+        </w:rPr>
+        <w:t>:</w:t>
+      </w:r>
+    </w:p>
+    <w:p>
+      <w:pPr>
+        <w:rPr>
+          <w:rFonts w:cs="Helvetica"/>
+          <w:color w:val="373E4D"/>
+          <w:shd w:val="clear" w:color="auto" w:fill="FEFEFE"/>
+        </w:rPr>
+      </w:pPr>
+      <w:r>
+        <w:rPr>
+          <w:rFonts w:cs="Helvetica"/>
+          <w:color w:val="373E4D"/>
           <w:shd w:val="clear" w:color="auto" w:fill="FEFEFE"/>
         </w:rPr>
         <w:t>2.1: User is shown a confirmation dialog to confirm that they wish to clear the grid.</w:t>
@@ -550,19 +175,15 @@
     <w:p>
       <w:pPr>
         <w:rPr>
-          <w:rFonts w:ascii="Helvetica" w:hAnsi="Helvetica" w:cs="Helvetica"/>
-          <w:color w:val="373E4D"/>
-          <w:sz w:val="18"/>
-          <w:szCs w:val="18"/>
-          <w:shd w:val="clear" w:color="auto" w:fill="FEFEFE"/>
-        </w:rPr>
-      </w:pPr>
-      <w:r>
-        <w:rPr>
-          <w:rFonts w:ascii="Helvetica" w:hAnsi="Helvetica" w:cs="Helvetica"/>
-          <w:color w:val="373E4D"/>
-          <w:sz w:val="18"/>
-          <w:szCs w:val="18"/>
+          <w:rFonts w:cs="Helvetica"/>
+          <w:color w:val="373E4D"/>
+          <w:shd w:val="clear" w:color="auto" w:fill="FEFEFE"/>
+        </w:rPr>
+      </w:pPr>
+      <w:r>
+        <w:rPr>
+          <w:rFonts w:cs="Helvetica"/>
+          <w:color w:val="373E4D"/>
           <w:shd w:val="clear" w:color="auto" w:fill="FEFEFE"/>
         </w:rPr>
         <w:tab/>
@@ -572,19 +193,15 @@
     <w:p>
       <w:pPr>
         <w:rPr>
-          <w:rFonts w:ascii="Helvetica" w:hAnsi="Helvetica" w:cs="Helvetica"/>
-          <w:color w:val="373E4D"/>
-          <w:sz w:val="18"/>
-          <w:szCs w:val="18"/>
-          <w:shd w:val="clear" w:color="auto" w:fill="FEFEFE"/>
-        </w:rPr>
-      </w:pPr>
-      <w:r>
-        <w:rPr>
-          <w:rFonts w:ascii="Helvetica" w:hAnsi="Helvetica" w:cs="Helvetica"/>
-          <w:color w:val="373E4D"/>
-          <w:sz w:val="18"/>
-          <w:szCs w:val="18"/>
+          <w:rFonts w:cs="Helvetica"/>
+          <w:color w:val="373E4D"/>
+          <w:shd w:val="clear" w:color="auto" w:fill="FEFEFE"/>
+        </w:rPr>
+      </w:pPr>
+      <w:r>
+        <w:rPr>
+          <w:rFonts w:cs="Helvetica"/>
+          <w:color w:val="373E4D"/>
           <w:shd w:val="clear" w:color="auto" w:fill="FEFEFE"/>
         </w:rPr>
         <w:tab/>
@@ -596,125 +213,79 @@
       <w:pPr>
         <w:rPr>
           <w:b/>
+          <w:u w:val="single"/>
         </w:rPr>
       </w:pPr>
       <w:r>
         <w:rPr>
           <w:b/>
+          <w:u w:val="single"/>
         </w:rPr>
         <w:t>To save the grid</w:t>
       </w:r>
     </w:p>
     <w:p>
-      <w:pPr>
-        <w:rPr>
-          <w:rFonts w:ascii="Helvetica" w:hAnsi="Helvetica" w:cs="Helvetica"/>
-          <w:color w:val="373E4D"/>
-          <w:sz w:val="18"/>
-          <w:szCs w:val="18"/>
-          <w:shd w:val="clear" w:color="auto" w:fill="FEFEFE"/>
-        </w:rPr>
-      </w:pPr>
-      <w:r>
-        <w:rPr>
-          <w:rFonts w:ascii="Helvetica" w:hAnsi="Helvetica" w:cs="Helvetica"/>
-          <w:color w:val="373E4D"/>
-          <w:sz w:val="18"/>
-          <w:szCs w:val="18"/>
-          <w:shd w:val="clear" w:color="auto" w:fill="FEFEFE"/>
-        </w:rPr>
-        <w:t xml:space="preserve">Goal: </w:t>
-      </w:r>
-      <w:r>
-        <w:rPr>
-          <w:rFonts w:ascii="Helvetica" w:hAnsi="Helvetica" w:cs="Helvetica"/>
-          <w:color w:val="373E4D"/>
-          <w:sz w:val="18"/>
-          <w:szCs w:val="18"/>
-          <w:shd w:val="clear" w:color="auto" w:fill="FEFEFE"/>
-        </w:rPr>
-        <w:t>Sea level</w:t>
-      </w:r>
-    </w:p>
-    <w:p>
-      <w:pPr>
-        <w:rPr>
-          <w:rFonts w:ascii="Helvetica" w:hAnsi="Helvetica" w:cs="Helvetica"/>
-          <w:color w:val="373E4D"/>
-          <w:sz w:val="18"/>
-          <w:szCs w:val="18"/>
-          <w:shd w:val="clear" w:color="auto" w:fill="FEFEFE"/>
-        </w:rPr>
-      </w:pPr>
-      <w:r>
-        <w:rPr>
-          <w:rFonts w:ascii="Helvetica" w:hAnsi="Helvetica" w:cs="Helvetica"/>
-          <w:color w:val="373E4D"/>
-          <w:sz w:val="18"/>
-          <w:szCs w:val="18"/>
-          <w:shd w:val="clear" w:color="auto" w:fill="FEFEFE"/>
+      <w:r>
+        <w:t>Goal level: Sea level</w:t>
+      </w:r>
+    </w:p>
+    <w:p>
+      <w:r>
+        <w:rPr>
+          <w:u w:val="single"/>
+        </w:rPr>
+        <w:t>Pre:</w:t>
+      </w:r>
+      <w:r>
+        <w:rPr>
+          <w:u w:val="single"/>
+        </w:rPr>
+        <w:t xml:space="preserve"> </w:t>
+      </w:r>
+      <w:r>
+        <w:rPr>
+          <w:u w:val="single"/>
+        </w:rPr>
+        <w:t>There are some elements on the grid</w:t>
+      </w:r>
+      <w:r>
+        <w:t xml:space="preserve"> </w:t>
+      </w:r>
+    </w:p>
+    <w:p>
+      <w:pPr>
+        <w:rPr>
+          <w:u w:val="single"/>
+        </w:rPr>
+      </w:pPr>
+      <w:r>
+        <w:rPr>
+          <w:u w:val="single"/>
         </w:rPr>
         <w:t>Actor: User</w:t>
       </w:r>
     </w:p>
-    <w:p>
-      <w:pPr>
-        <w:rPr>
-          <w:rFonts w:ascii="Helvetica" w:hAnsi="Helvetica" w:cs="Helvetica"/>
-          <w:color w:val="373E4D"/>
-          <w:sz w:val="18"/>
-          <w:szCs w:val="18"/>
-          <w:shd w:val="clear" w:color="auto" w:fill="FEFEFE"/>
-        </w:rPr>
-      </w:pPr>
-      <w:r>
-        <w:rPr>
-          <w:rFonts w:ascii="Helvetica" w:hAnsi="Helvetica" w:cs="Helvetica"/>
-          <w:color w:val="373E4D"/>
-          <w:sz w:val="18"/>
-          <w:szCs w:val="18"/>
-          <w:shd w:val="clear" w:color="auto" w:fill="FEFEFE"/>
-        </w:rPr>
-        <w:t xml:space="preserve">Pre: there are some elements on the grid </w:t>
-      </w:r>
-    </w:p>
-    <w:p>
-      <w:pPr>
-        <w:rPr>
-          <w:rFonts w:ascii="Helvetica" w:hAnsi="Helvetica" w:cs="Helvetica"/>
-          <w:color w:val="373E4D"/>
-          <w:sz w:val="18"/>
-          <w:szCs w:val="18"/>
-          <w:shd w:val="clear" w:color="auto" w:fill="FEFEFE"/>
-        </w:rPr>
-      </w:pPr>
-      <w:r>
-        <w:rPr>
-          <w:rFonts w:ascii="Helvetica" w:hAnsi="Helvetica" w:cs="Helvetica"/>
-          <w:color w:val="373E4D"/>
-          <w:sz w:val="18"/>
-          <w:szCs w:val="18"/>
-          <w:shd w:val="clear" w:color="auto" w:fill="FEFEFE"/>
-        </w:rPr>
-        <w:t xml:space="preserve">MSS: </w:t>
-      </w:r>
-    </w:p>
-    <w:p>
-      <w:pPr>
-        <w:rPr>
-          <w:rFonts w:ascii="Helvetica" w:hAnsi="Helvetica" w:cs="Helvetica"/>
-          <w:color w:val="373E4D"/>
-          <w:sz w:val="18"/>
-          <w:szCs w:val="18"/>
-          <w:shd w:val="clear" w:color="auto" w:fill="FEFEFE"/>
-        </w:rPr>
-      </w:pPr>
-      <w:r>
-        <w:rPr>
-          <w:rFonts w:ascii="Helvetica" w:hAnsi="Helvetica" w:cs="Helvetica"/>
-          <w:color w:val="373E4D"/>
-          <w:sz w:val="18"/>
-          <w:szCs w:val="18"/>
+    <w:p/>
+    <w:p>
+      <w:r>
+        <w:rPr>
+          <w:u w:val="single"/>
+        </w:rPr>
+        <w:t>Main Success Scenario:</w:t>
+      </w:r>
+    </w:p>
+    <w:p>
+      <w:pPr>
+        <w:rPr>
+          <w:rFonts w:cs="Helvetica"/>
+          <w:color w:val="373E4D"/>
+          <w:shd w:val="clear" w:color="auto" w:fill="FEFEFE"/>
+        </w:rPr>
+      </w:pPr>
+      <w:r>
+        <w:rPr>
+          <w:rFonts w:cs="Helvetica"/>
+          <w:color w:val="373E4D"/>
           <w:shd w:val="clear" w:color="auto" w:fill="FEFEFE"/>
         </w:rPr>
         <w:t xml:space="preserve">1. User opens menu </w:t>
@@ -723,19 +294,15 @@
     <w:p>
       <w:pPr>
         <w:rPr>
-          <w:rFonts w:ascii="Helvetica" w:hAnsi="Helvetica" w:cs="Helvetica"/>
-          <w:color w:val="373E4D"/>
-          <w:sz w:val="18"/>
-          <w:szCs w:val="18"/>
-          <w:shd w:val="clear" w:color="auto" w:fill="FEFEFE"/>
-        </w:rPr>
-      </w:pPr>
-      <w:r>
-        <w:rPr>
-          <w:rFonts w:ascii="Helvetica" w:hAnsi="Helvetica" w:cs="Helvetica"/>
-          <w:color w:val="373E4D"/>
-          <w:sz w:val="18"/>
-          <w:szCs w:val="18"/>
+          <w:rFonts w:cs="Helvetica"/>
+          <w:color w:val="373E4D"/>
+          <w:shd w:val="clear" w:color="auto" w:fill="FEFEFE"/>
+        </w:rPr>
+      </w:pPr>
+      <w:r>
+        <w:rPr>
+          <w:rFonts w:cs="Helvetica"/>
+          <w:color w:val="373E4D"/>
           <w:shd w:val="clear" w:color="auto" w:fill="FEFEFE"/>
         </w:rPr>
         <w:t>2. User clicks on save file</w:t>
@@ -744,19 +311,15 @@
     <w:p>
       <w:pPr>
         <w:rPr>
-          <w:rFonts w:ascii="Helvetica" w:hAnsi="Helvetica" w:cs="Helvetica"/>
-          <w:color w:val="373E4D"/>
-          <w:sz w:val="18"/>
-          <w:szCs w:val="18"/>
-          <w:shd w:val="clear" w:color="auto" w:fill="FEFEFE"/>
-        </w:rPr>
-      </w:pPr>
-      <w:r>
-        <w:rPr>
-          <w:rFonts w:ascii="Helvetica" w:hAnsi="Helvetica" w:cs="Helvetica"/>
-          <w:color w:val="373E4D"/>
-          <w:sz w:val="18"/>
-          <w:szCs w:val="18"/>
+          <w:rFonts w:cs="Helvetica"/>
+          <w:color w:val="373E4D"/>
+          <w:shd w:val="clear" w:color="auto" w:fill="FEFEFE"/>
+        </w:rPr>
+      </w:pPr>
+      <w:r>
+        <w:rPr>
+          <w:rFonts w:cs="Helvetica"/>
+          <w:color w:val="373E4D"/>
           <w:shd w:val="clear" w:color="auto" w:fill="FEFEFE"/>
         </w:rPr>
         <w:t>3. System shows save file dialog</w:t>
@@ -765,218 +328,146 @@
     <w:p>
       <w:pPr>
         <w:rPr>
-          <w:rFonts w:ascii="Helvetica" w:hAnsi="Helvetica" w:cs="Helvetica"/>
-          <w:color w:val="373E4D"/>
-          <w:sz w:val="18"/>
-          <w:szCs w:val="18"/>
-          <w:shd w:val="clear" w:color="auto" w:fill="FEFEFE"/>
-        </w:rPr>
-      </w:pPr>
-      <w:r>
-        <w:rPr>
-          <w:rFonts w:ascii="Helvetica" w:hAnsi="Helvetica" w:cs="Helvetica"/>
-          <w:color w:val="373E4D"/>
-          <w:sz w:val="18"/>
-          <w:szCs w:val="18"/>
-          <w:shd w:val="clear" w:color="auto" w:fill="FEFEFE"/>
+          <w:rFonts w:cs="Helvetica"/>
+          <w:color w:val="373E4D"/>
+          <w:shd w:val="clear" w:color="auto" w:fill="FEFEFE"/>
+        </w:rPr>
+      </w:pPr>
+      <w:r>
+        <w:rPr>
+          <w:rFonts w:cs="Helvetica"/>
+          <w:color w:val="373E4D"/>
+          <w:shd w:val="clear" w:color="auto" w:fill="FEFEFE"/>
+        </w:rPr>
+        <w:t>4. User specifies file name and location</w:t>
+      </w:r>
+    </w:p>
+    <w:p>
+      <w:pPr>
+        <w:rPr>
+          <w:rFonts w:cs="Helvetica"/>
+          <w:color w:val="373E4D"/>
+          <w:shd w:val="clear" w:color="auto" w:fill="FEFEFE"/>
+        </w:rPr>
+      </w:pPr>
+      <w:r>
+        <w:rPr>
+          <w:rFonts w:cs="Helvetica"/>
+          <w:color w:val="373E4D"/>
+          <w:shd w:val="clear" w:color="auto" w:fill="FEFEFE"/>
+        </w:rPr>
+        <w:t xml:space="preserve">5. System saves the grid </w:t>
+      </w:r>
+    </w:p>
+    <w:p>
+      <w:pPr>
+        <w:rPr>
+          <w:rFonts w:cs="Helvetica"/>
+          <w:color w:val="373E4D"/>
+          <w:u w:val="single"/>
+          <w:shd w:val="clear" w:color="auto" w:fill="FEFEFE"/>
+        </w:rPr>
+      </w:pPr>
+      <w:r>
+        <w:rPr>
+          <w:rFonts w:cs="Helvetica"/>
+          <w:color w:val="373E4D"/>
+          <w:u w:val="single"/>
+          <w:shd w:val="clear" w:color="auto" w:fill="FEFEFE"/>
+        </w:rPr>
+        <w:t>Extensions:</w:t>
+      </w:r>
+    </w:p>
+    <w:p>
+      <w:pPr>
+        <w:rPr>
+          <w:rFonts w:cs="Helvetica"/>
+          <w:color w:val="373E4D"/>
+          <w:shd w:val="clear" w:color="auto" w:fill="FEFEFE"/>
+        </w:rPr>
+      </w:pPr>
+      <w:r>
+        <w:rPr>
+          <w:rFonts w:cs="Helvetica"/>
+          <w:color w:val="373E4D"/>
+          <w:shd w:val="clear" w:color="auto" w:fill="FEFEFE"/>
+        </w:rPr>
+        <w:t>4.1 User does not specify name or location. The system shows an error message informing the user. MSS ends.</w:t>
+      </w:r>
+    </w:p>
+    <w:p/>
+    <w:p>
+      <w:pPr>
+        <w:rPr>
+          <w:rFonts w:cs="Helvetica"/>
+          <w:b/>
+          <w:shd w:val="clear" w:color="auto" w:fill="FEFEFE"/>
+        </w:rPr>
+      </w:pPr>
+      <w:r>
+        <w:rPr>
+          <w:b/>
         </w:rPr>
         <w:lastRenderedPageBreak/>
-        <w:t>4. User specifies file name and location</w:t>
-      </w:r>
-    </w:p>
-    <w:p>
-      <w:pPr>
-        <w:rPr>
-          <w:rFonts w:ascii="Helvetica" w:hAnsi="Helvetica" w:cs="Helvetica"/>
-          <w:color w:val="373E4D"/>
-          <w:sz w:val="18"/>
-          <w:szCs w:val="18"/>
-          <w:shd w:val="clear" w:color="auto" w:fill="FEFEFE"/>
-        </w:rPr>
-      </w:pPr>
-      <w:r>
-        <w:rPr>
-          <w:rFonts w:ascii="Helvetica" w:hAnsi="Helvetica" w:cs="Helvetica"/>
-          <w:color w:val="373E4D"/>
-          <w:sz w:val="18"/>
-          <w:szCs w:val="18"/>
-          <w:shd w:val="clear" w:color="auto" w:fill="FEFEFE"/>
-        </w:rPr>
-        <w:t xml:space="preserve">5. System saves the grid </w:t>
-      </w:r>
-    </w:p>
-    <w:p>
-      <w:pPr>
-        <w:rPr>
-          <w:rFonts w:ascii="Helvetica" w:hAnsi="Helvetica" w:cs="Helvetica"/>
-          <w:color w:val="373E4D"/>
-          <w:sz w:val="18"/>
-          <w:szCs w:val="18"/>
-          <w:shd w:val="clear" w:color="auto" w:fill="FEFEFE"/>
-        </w:rPr>
-      </w:pPr>
-      <w:r>
-        <w:rPr>
-          <w:rFonts w:ascii="Helvetica" w:hAnsi="Helvetica" w:cs="Helvetica"/>
-          <w:color w:val="373E4D"/>
-          <w:sz w:val="18"/>
-          <w:szCs w:val="18"/>
-          <w:shd w:val="clear" w:color="auto" w:fill="FEFEFE"/>
-        </w:rPr>
-        <w:t>Ext:</w:t>
-      </w:r>
-    </w:p>
-    <w:p>
-      <w:pPr>
-        <w:rPr>
-          <w:rFonts w:ascii="Helvetica" w:hAnsi="Helvetica" w:cs="Helvetica"/>
-          <w:color w:val="373E4D"/>
-          <w:sz w:val="18"/>
-          <w:szCs w:val="18"/>
-          <w:shd w:val="clear" w:color="auto" w:fill="FEFEFE"/>
-        </w:rPr>
-      </w:pPr>
-      <w:r>
-        <w:rPr>
-          <w:rFonts w:ascii="Helvetica" w:hAnsi="Helvetica" w:cs="Helvetica"/>
-          <w:color w:val="373E4D"/>
-          <w:sz w:val="18"/>
-          <w:szCs w:val="18"/>
-          <w:shd w:val="clear" w:color="auto" w:fill="FEFEFE"/>
-        </w:rPr>
-        <w:t>4.1 User does not specify name or location. The system shows an error message informing the user. MSS ends.</w:t>
+        <w:t xml:space="preserve">To edit an </w:t>
+      </w:r>
+      <w:r>
+        <w:rPr>
+          <w:rFonts w:cs="Helvetica"/>
+          <w:b/>
+          <w:shd w:val="clear" w:color="auto" w:fill="FEFEFE"/>
+        </w:rPr>
+        <w:t>adjustable splitter</w:t>
+      </w:r>
+    </w:p>
+    <w:p>
+      <w:r>
+        <w:t>Goal level: Sea level</w:t>
+      </w:r>
+    </w:p>
+    <w:p>
+      <w:r>
+        <w:rPr>
+          <w:u w:val="single"/>
+        </w:rPr>
+        <w:t>Pre:</w:t>
+      </w:r>
+      <w:r>
+        <w:rPr>
+          <w:u w:val="single"/>
+        </w:rPr>
+        <w:t xml:space="preserve"> </w:t>
+      </w:r>
+      <w:r>
+        <w:rPr>
+          <w:u w:val="single"/>
+        </w:rPr>
+        <w:t>There is an adjustable splitter placed</w:t>
+      </w:r>
+      <w:r>
+        <w:t xml:space="preserve"> </w:t>
+      </w:r>
+    </w:p>
+    <w:p>
+      <w:pPr>
+        <w:rPr>
+          <w:u w:val="single"/>
+        </w:rPr>
+      </w:pPr>
+      <w:r>
+        <w:rPr>
+          <w:u w:val="single"/>
+        </w:rPr>
+        <w:t>Actor: User</w:t>
       </w:r>
     </w:p>
     <w:p/>
     <w:p>
-      <w:pPr>
-        <w:rPr>
-          <w:rFonts w:ascii="Helvetica" w:hAnsi="Helvetica" w:cs="Helvetica"/>
-          <w:b/>
-          <w:color w:val="373E4D"/>
-          <w:sz w:val="18"/>
-          <w:szCs w:val="18"/>
-          <w:shd w:val="clear" w:color="auto" w:fill="FEFEFE"/>
-        </w:rPr>
-      </w:pPr>
-      <w:r>
-        <w:rPr>
-          <w:b/>
-        </w:rPr>
-        <w:t xml:space="preserve">To edit </w:t>
-      </w:r>
-      <w:r>
-        <w:rPr>
-          <w:b/>
-        </w:rPr>
-        <w:t xml:space="preserve">an </w:t>
-      </w:r>
-      <w:r>
-        <w:rPr>
-          <w:rFonts w:ascii="Helvetica" w:hAnsi="Helvetica" w:cs="Helvetica"/>
-          <w:b/>
-          <w:color w:val="373E4D"/>
-          <w:sz w:val="18"/>
-          <w:szCs w:val="18"/>
-          <w:shd w:val="clear" w:color="auto" w:fill="FEFEFE"/>
-        </w:rPr>
-        <w:t>adjustable splitter</w:t>
-      </w:r>
-    </w:p>
-    <w:p>
-      <w:pPr>
-        <w:rPr>
-          <w:rFonts w:ascii="Helvetica" w:hAnsi="Helvetica" w:cs="Helvetica"/>
-          <w:b/>
-          <w:color w:val="373E4D"/>
-          <w:sz w:val="18"/>
-          <w:szCs w:val="18"/>
-          <w:shd w:val="clear" w:color="auto" w:fill="FEFEFE"/>
-        </w:rPr>
-      </w:pPr>
-      <w:r>
-        <w:rPr>
-          <w:rFonts w:ascii="Helvetica" w:hAnsi="Helvetica" w:cs="Helvetica"/>
-          <w:b/>
-          <w:color w:val="373E4D"/>
-          <w:sz w:val="18"/>
-          <w:szCs w:val="18"/>
-          <w:shd w:val="clear" w:color="auto" w:fill="FEFEFE"/>
-        </w:rPr>
-        <w:t>Goal: Sea level</w:t>
-      </w:r>
-    </w:p>
-    <w:p>
-      <w:pPr>
-        <w:rPr>
-          <w:rFonts w:ascii="Helvetica" w:hAnsi="Helvetica" w:cs="Helvetica"/>
-          <w:color w:val="373E4D"/>
-          <w:sz w:val="18"/>
-          <w:szCs w:val="18"/>
-          <w:shd w:val="clear" w:color="auto" w:fill="FEFEFE"/>
-        </w:rPr>
-      </w:pPr>
-      <w:r>
-        <w:rPr>
-          <w:rFonts w:ascii="Helvetica" w:hAnsi="Helvetica" w:cs="Helvetica"/>
-          <w:color w:val="373E4D"/>
-          <w:sz w:val="18"/>
-          <w:szCs w:val="18"/>
-          <w:shd w:val="clear" w:color="auto" w:fill="FEFEFE"/>
-        </w:rPr>
-        <w:t>Actor: User</w:t>
-      </w:r>
-    </w:p>
-    <w:p>
-      <w:pPr>
-        <w:rPr>
-          <w:rFonts w:ascii="Helvetica" w:hAnsi="Helvetica" w:cs="Helvetica"/>
-          <w:color w:val="373E4D"/>
-          <w:sz w:val="18"/>
-          <w:szCs w:val="18"/>
-          <w:shd w:val="clear" w:color="auto" w:fill="FEFEFE"/>
-        </w:rPr>
-      </w:pPr>
-      <w:r>
-        <w:rPr>
-          <w:rFonts w:ascii="Helvetica" w:hAnsi="Helvetica" w:cs="Helvetica"/>
-          <w:color w:val="373E4D"/>
-          <w:sz w:val="18"/>
-          <w:szCs w:val="18"/>
-          <w:shd w:val="clear" w:color="auto" w:fill="FEFEFE"/>
-        </w:rPr>
-        <w:t xml:space="preserve">Pre: </w:t>
-      </w:r>
-      <w:r>
-        <w:rPr>
-          <w:rFonts w:ascii="Helvetica" w:hAnsi="Helvetica" w:cs="Helvetica"/>
-          <w:color w:val="373E4D"/>
-          <w:sz w:val="18"/>
-          <w:szCs w:val="18"/>
-          <w:shd w:val="clear" w:color="auto" w:fill="FEFEFE"/>
-        </w:rPr>
-        <w:t>there is an adjustable splitter on the grid</w:t>
-      </w:r>
-    </w:p>
-    <w:p>
-      <w:pPr>
-        <w:rPr>
-          <w:rFonts w:ascii="Helvetica" w:hAnsi="Helvetica" w:cs="Helvetica"/>
-          <w:color w:val="373E4D"/>
-          <w:sz w:val="18"/>
-          <w:szCs w:val="18"/>
-          <w:shd w:val="clear" w:color="auto" w:fill="FEFEFE"/>
-        </w:rPr>
-      </w:pPr>
-      <w:r>
-        <w:rPr>
-          <w:rFonts w:ascii="Helvetica" w:hAnsi="Helvetica" w:cs="Helvetica"/>
-          <w:color w:val="373E4D"/>
-          <w:sz w:val="18"/>
-          <w:szCs w:val="18"/>
-          <w:shd w:val="clear" w:color="auto" w:fill="FEFEFE"/>
-        </w:rPr>
-        <w:t xml:space="preserve">MSS: </w:t>
+      <w:r>
+        <w:rPr>
+          <w:u w:val="single"/>
+        </w:rPr>
+        <w:t>Main Success Scenario:</w:t>
       </w:r>
     </w:p>
     <w:p>
@@ -987,32 +478,18 @@
           <w:numId w:val="5"/>
         </w:numPr>
         <w:rPr>
-          <w:rFonts w:ascii="Helvetica" w:hAnsi="Helvetica" w:cs="Helvetica"/>
-          <w:color w:val="373E4D"/>
-          <w:sz w:val="18"/>
-          <w:szCs w:val="18"/>
-          <w:shd w:val="clear" w:color="auto" w:fill="FEFEFE"/>
-        </w:rPr>
-      </w:pPr>
-      <w:r>
-        <w:rPr>
-          <w:rFonts w:ascii="Helvetica" w:hAnsi="Helvetica" w:cs="Helvetica"/>
-          <w:color w:val="373E4D"/>
-          <w:sz w:val="18"/>
-          <w:szCs w:val="18"/>
-          <w:shd w:val="clear" w:color="auto" w:fill="FEFEFE"/>
-        </w:rPr>
-        <w:t>User double clicks adjustable splitter</w:t>
-      </w:r>
-      <w:r>
-        <w:rPr>
-          <w:rFonts w:ascii="Helvetica" w:hAnsi="Helvetica" w:cs="Helvetica"/>
-          <w:color w:val="373E4D"/>
-          <w:sz w:val="18"/>
-          <w:szCs w:val="18"/>
-          <w:shd w:val="clear" w:color="auto" w:fill="FEFEFE"/>
-        </w:rPr>
-        <w:t xml:space="preserve"> </w:t>
+          <w:rFonts w:cs="Helvetica"/>
+          <w:color w:val="373E4D"/>
+          <w:shd w:val="clear" w:color="auto" w:fill="FEFEFE"/>
+        </w:rPr>
+      </w:pPr>
+      <w:r>
+        <w:rPr>
+          <w:rFonts w:cs="Helvetica"/>
+          <w:color w:val="373E4D"/>
+          <w:shd w:val="clear" w:color="auto" w:fill="FEFEFE"/>
+        </w:rPr>
+        <w:t xml:space="preserve">User double clicks adjustable splitter </w:t>
       </w:r>
     </w:p>
     <w:p>
@@ -1023,19 +500,15 @@
           <w:numId w:val="5"/>
         </w:numPr>
         <w:rPr>
-          <w:rFonts w:ascii="Helvetica" w:hAnsi="Helvetica" w:cs="Helvetica"/>
-          <w:color w:val="373E4D"/>
-          <w:sz w:val="18"/>
-          <w:szCs w:val="18"/>
-          <w:shd w:val="clear" w:color="auto" w:fill="FEFEFE"/>
-        </w:rPr>
-      </w:pPr>
-      <w:r>
-        <w:rPr>
-          <w:rFonts w:ascii="Helvetica" w:hAnsi="Helvetica" w:cs="Helvetica"/>
-          <w:color w:val="373E4D"/>
-          <w:sz w:val="18"/>
-          <w:szCs w:val="18"/>
+          <w:rFonts w:cs="Helvetica"/>
+          <w:color w:val="373E4D"/>
+          <w:shd w:val="clear" w:color="auto" w:fill="FEFEFE"/>
+        </w:rPr>
+      </w:pPr>
+      <w:r>
+        <w:rPr>
+          <w:rFonts w:cs="Helvetica"/>
+          <w:color w:val="373E4D"/>
           <w:shd w:val="clear" w:color="auto" w:fill="FEFEFE"/>
         </w:rPr>
         <w:t>System shows window to edit the splitter</w:t>
@@ -1049,42 +522,18 @@
           <w:numId w:val="5"/>
         </w:numPr>
         <w:rPr>
-          <w:rFonts w:ascii="Helvetica" w:hAnsi="Helvetica" w:cs="Helvetica"/>
-          <w:color w:val="373E4D"/>
-          <w:sz w:val="18"/>
-          <w:szCs w:val="18"/>
-          <w:shd w:val="clear" w:color="auto" w:fill="FEFEFE"/>
-        </w:rPr>
-      </w:pPr>
-      <w:r>
-        <w:rPr>
-          <w:rFonts w:ascii="Helvetica" w:hAnsi="Helvetica" w:cs="Helvetica"/>
-          <w:color w:val="373E4D"/>
-          <w:sz w:val="18"/>
-          <w:szCs w:val="18"/>
-          <w:shd w:val="clear" w:color="auto" w:fill="FEFEFE"/>
-        </w:rPr>
-        <w:t xml:space="preserve">User edits </w:t>
-      </w:r>
-      <w:r>
-        <w:rPr>
-          <w:rFonts w:ascii="Helvetica" w:hAnsi="Helvetica" w:cs="Helvetica"/>
-          <w:color w:val="373E4D"/>
-          <w:sz w:val="18"/>
-          <w:szCs w:val="18"/>
-          <w:shd w:val="clear" w:color="auto" w:fill="FEFEFE"/>
-        </w:rPr>
-        <w:t xml:space="preserve">the </w:t>
-      </w:r>
-      <w:r>
-        <w:rPr>
-          <w:rFonts w:ascii="Helvetica" w:hAnsi="Helvetica" w:cs="Helvetica"/>
-          <w:color w:val="373E4D"/>
-          <w:sz w:val="18"/>
-          <w:szCs w:val="18"/>
-          <w:shd w:val="clear" w:color="auto" w:fill="FEFEFE"/>
-        </w:rPr>
-        <w:t>splitter</w:t>
+          <w:rFonts w:cs="Helvetica"/>
+          <w:color w:val="373E4D"/>
+          <w:shd w:val="clear" w:color="auto" w:fill="FEFEFE"/>
+        </w:rPr>
+      </w:pPr>
+      <w:r>
+        <w:rPr>
+          <w:rFonts w:cs="Helvetica"/>
+          <w:color w:val="373E4D"/>
+          <w:shd w:val="clear" w:color="auto" w:fill="FEFEFE"/>
+        </w:rPr>
+        <w:t>User edits the splitter</w:t>
       </w:r>
     </w:p>
     <w:p>
@@ -1095,19 +544,15 @@
           <w:numId w:val="5"/>
         </w:numPr>
         <w:rPr>
-          <w:rFonts w:ascii="Helvetica" w:hAnsi="Helvetica" w:cs="Helvetica"/>
-          <w:color w:val="373E4D"/>
-          <w:sz w:val="18"/>
-          <w:szCs w:val="18"/>
-          <w:shd w:val="clear" w:color="auto" w:fill="FEFEFE"/>
-        </w:rPr>
-      </w:pPr>
-      <w:r>
-        <w:rPr>
-          <w:rFonts w:ascii="Helvetica" w:hAnsi="Helvetica" w:cs="Helvetica"/>
-          <w:color w:val="373E4D"/>
-          <w:sz w:val="18"/>
-          <w:szCs w:val="18"/>
+          <w:rFonts w:cs="Helvetica"/>
+          <w:color w:val="373E4D"/>
+          <w:shd w:val="clear" w:color="auto" w:fill="FEFEFE"/>
+        </w:rPr>
+      </w:pPr>
+      <w:r>
+        <w:rPr>
+          <w:rFonts w:cs="Helvetica"/>
+          <w:color w:val="373E4D"/>
           <w:shd w:val="clear" w:color="auto" w:fill="FEFEFE"/>
         </w:rPr>
         <w:t>System shows the changes made</w:t>
@@ -1116,40 +561,34 @@
     <w:p>
       <w:pPr>
         <w:rPr>
-          <w:rFonts w:ascii="Helvetica" w:hAnsi="Helvetica" w:cs="Helvetica"/>
-          <w:color w:val="373E4D"/>
-          <w:sz w:val="18"/>
-          <w:szCs w:val="18"/>
-          <w:shd w:val="clear" w:color="auto" w:fill="FEFEFE"/>
-        </w:rPr>
-      </w:pPr>
-      <w:r>
-        <w:rPr>
-          <w:rFonts w:ascii="Helvetica" w:hAnsi="Helvetica" w:cs="Helvetica"/>
-          <w:color w:val="373E4D"/>
-          <w:sz w:val="18"/>
-          <w:szCs w:val="18"/>
-          <w:shd w:val="clear" w:color="auto" w:fill="FEFEFE"/>
-        </w:rPr>
-        <w:t>Ext:</w:t>
-      </w:r>
-    </w:p>
-    <w:p>
-      <w:pPr>
-        <w:rPr>
-          <w:rFonts w:ascii="Helvetica" w:hAnsi="Helvetica" w:cs="Helvetica"/>
-          <w:color w:val="373E4D"/>
-          <w:sz w:val="18"/>
-          <w:szCs w:val="18"/>
-          <w:shd w:val="clear" w:color="auto" w:fill="FEFEFE"/>
-        </w:rPr>
-      </w:pPr>
-      <w:r>
-        <w:rPr>
-          <w:rFonts w:ascii="Helvetica" w:hAnsi="Helvetica" w:cs="Helvetica"/>
-          <w:color w:val="373E4D"/>
-          <w:sz w:val="18"/>
-          <w:szCs w:val="18"/>
+          <w:rFonts w:cs="Helvetica"/>
+          <w:color w:val="373E4D"/>
+          <w:u w:val="single"/>
+          <w:shd w:val="clear" w:color="auto" w:fill="FEFEFE"/>
+        </w:rPr>
+      </w:pPr>
+      <w:r>
+        <w:rPr>
+          <w:rFonts w:cs="Helvetica"/>
+          <w:color w:val="373E4D"/>
+          <w:u w:val="single"/>
+          <w:shd w:val="clear" w:color="auto" w:fill="FEFEFE"/>
+        </w:rPr>
+        <w:t>Extensions:</w:t>
+      </w:r>
+    </w:p>
+    <w:p>
+      <w:pPr>
+        <w:rPr>
+          <w:rFonts w:cs="Helvetica"/>
+          <w:color w:val="373E4D"/>
+          <w:shd w:val="clear" w:color="auto" w:fill="FEFEFE"/>
+        </w:rPr>
+      </w:pPr>
+      <w:r>
+        <w:rPr>
+          <w:rFonts w:cs="Helvetica"/>
+          <w:color w:val="373E4D"/>
           <w:shd w:val="clear" w:color="auto" w:fill="FEFEFE"/>
         </w:rPr>
         <w:t>3.1 If the splitter exit is connected to an element.</w:t>
@@ -1158,20 +597,16 @@
     <w:p>
       <w:pPr>
         <w:rPr>
-          <w:rFonts w:ascii="Helvetica" w:hAnsi="Helvetica" w:cs="Helvetica"/>
-          <w:color w:val="373E4D"/>
-          <w:sz w:val="18"/>
-          <w:szCs w:val="18"/>
+          <w:rFonts w:cs="Helvetica"/>
+          <w:color w:val="373E4D"/>
           <w:shd w:val="clear" w:color="auto" w:fill="FEFEFE"/>
           <w:lang w:val="bg-BG"/>
         </w:rPr>
       </w:pPr>
       <w:r>
         <w:rPr>
-          <w:rFonts w:ascii="Helvetica" w:hAnsi="Helvetica" w:cs="Helvetica"/>
-          <w:color w:val="373E4D"/>
-          <w:sz w:val="18"/>
-          <w:szCs w:val="18"/>
+          <w:rFonts w:cs="Helvetica"/>
+          <w:color w:val="373E4D"/>
           <w:shd w:val="clear" w:color="auto" w:fill="FEFEFE"/>
         </w:rPr>
         <w:tab/>

</xml_diff>